<commit_message>
CITY-45: Update Co-design template files
- Add CC license
- Remove icons
- Add Braille 3D print files
</commit_message>
<xml_diff>
--- a/content/resources/Co-design template - Word Document.docx
+++ b/content/resources/Co-design template - Word Document.docx
@@ -8,9 +8,7 @@
         <w:contextualSpacing w:val="0"/>
       </w:pPr>
       <w:bookmarkStart w:id="0" w:name="_fymrjx6xd4zs" w:colFirst="0" w:colLast="0"/>
-      <w:bookmarkStart w:id="1" w:name="_GoBack"/>
       <w:bookmarkEnd w:id="0"/>
-      <w:bookmarkEnd w:id="1"/>
       <w:r>
         <w:t>Planning A Co-design Activity</w:t>
       </w:r>
@@ -258,48 +256,39 @@
                 <w:szCs w:val="18"/>
               </w:rPr>
             </w:pPr>
-            <w:r>
-              <w:rPr>
-                <w:noProof/>
-                <w:sz w:val="18"/>
-                <w:szCs w:val="18"/>
-              </w:rPr>
-              <w:drawing>
-                <wp:inline distT="114300" distB="114300" distL="114300" distR="114300" wp14:anchorId="5E529FFD" wp14:editId="22D08CBF">
-                  <wp:extent cx="471488" cy="471488"/>
-                  <wp:effectExtent l="0" t="0" r="0" b="0"/>
-                  <wp:docPr id="8" name="image5.png" descr="At the bottom of this section, there is a flashlight icon with small beams of light representing the process of brainstorming a topic."/>
-                  <wp:cNvGraphicFramePr/>
-                  <a:graphic xmlns:a="http://schemas.openxmlformats.org/drawingml/2006/main">
-                    <a:graphicData uri="http://schemas.openxmlformats.org/drawingml/2006/picture">
-                      <pic:pic xmlns:pic="http://schemas.openxmlformats.org/drawingml/2006/picture">
-                        <pic:nvPicPr>
-                          <pic:cNvPr id="0" name="image5.png" descr="At the bottom of this section, there is a flashlight icon with small beams of light representing the process of brainstorming a topic."/>
-                          <pic:cNvPicPr preferRelativeResize="0"/>
-                        </pic:nvPicPr>
-                        <pic:blipFill>
-                          <a:blip r:embed="rId5"/>
-                          <a:srcRect/>
-                          <a:stretch>
-                            <a:fillRect/>
-                          </a:stretch>
-                        </pic:blipFill>
-                        <pic:spPr>
-                          <a:xfrm>
-                            <a:off x="0" y="0"/>
-                            <a:ext cx="471488" cy="471488"/>
-                          </a:xfrm>
-                          <a:prstGeom prst="rect">
-                            <a:avLst/>
-                          </a:prstGeom>
-                          <a:ln/>
-                        </pic:spPr>
-                      </pic:pic>
-                    </a:graphicData>
-                  </a:graphic>
-                </wp:inline>
-              </w:drawing>
-            </w:r>
+          </w:p>
+          <w:p>
+            <w:pPr>
+              <w:widowControl w:val="0"/>
+              <w:spacing w:line="240" w:lineRule="auto"/>
+              <w:contextualSpacing w:val="0"/>
+              <w:rPr>
+                <w:sz w:val="18"/>
+                <w:szCs w:val="18"/>
+              </w:rPr>
+            </w:pPr>
+          </w:p>
+          <w:p>
+            <w:pPr>
+              <w:widowControl w:val="0"/>
+              <w:spacing w:line="240" w:lineRule="auto"/>
+              <w:contextualSpacing w:val="0"/>
+              <w:rPr>
+                <w:sz w:val="18"/>
+                <w:szCs w:val="18"/>
+              </w:rPr>
+            </w:pPr>
+          </w:p>
+          <w:p>
+            <w:pPr>
+              <w:widowControl w:val="0"/>
+              <w:spacing w:line="240" w:lineRule="auto"/>
+              <w:contextualSpacing w:val="0"/>
+              <w:rPr>
+                <w:sz w:val="18"/>
+                <w:szCs w:val="18"/>
+              </w:rPr>
+            </w:pPr>
           </w:p>
         </w:tc>
         <w:tc>
@@ -530,48 +519,6 @@
                 <w:szCs w:val="18"/>
               </w:rPr>
             </w:pPr>
-            <w:r>
-              <w:rPr>
-                <w:noProof/>
-                <w:sz w:val="18"/>
-                <w:szCs w:val="18"/>
-              </w:rPr>
-              <w:drawing>
-                <wp:inline distT="114300" distB="114300" distL="114300" distR="114300" wp14:anchorId="35B43B14" wp14:editId="5E4B30E0">
-                  <wp:extent cx="614363" cy="401384"/>
-                  <wp:effectExtent l="0" t="0" r="0" b="0"/>
-                  <wp:docPr id="3" name="image6.png" descr="At the bottom of this section, there is an icon depicting two outstretched hands, hovering on top of each other as if to shake hands. The icon is a visual representation of building trust with partners."/>
-                  <wp:cNvGraphicFramePr/>
-                  <a:graphic xmlns:a="http://schemas.openxmlformats.org/drawingml/2006/main">
-                    <a:graphicData uri="http://schemas.openxmlformats.org/drawingml/2006/picture">
-                      <pic:pic xmlns:pic="http://schemas.openxmlformats.org/drawingml/2006/picture">
-                        <pic:nvPicPr>
-                          <pic:cNvPr id="0" name="image6.png" descr="At the bottom of this section, there is an icon depicting two outstretched hands, hovering on top of each other as if to shake hands. The icon is a visual representation of building trust with partners."/>
-                          <pic:cNvPicPr preferRelativeResize="0"/>
-                        </pic:nvPicPr>
-                        <pic:blipFill>
-                          <a:blip r:embed="rId6"/>
-                          <a:srcRect/>
-                          <a:stretch>
-                            <a:fillRect/>
-                          </a:stretch>
-                        </pic:blipFill>
-                        <pic:spPr>
-                          <a:xfrm>
-                            <a:off x="0" y="0"/>
-                            <a:ext cx="614363" cy="401384"/>
-                          </a:xfrm>
-                          <a:prstGeom prst="rect">
-                            <a:avLst/>
-                          </a:prstGeom>
-                          <a:ln/>
-                        </pic:spPr>
-                      </pic:pic>
-                    </a:graphicData>
-                  </a:graphic>
-                </wp:inline>
-              </w:drawing>
-            </w:r>
           </w:p>
         </w:tc>
         <w:tc>
@@ -784,48 +731,6 @@
                 <w:szCs w:val="18"/>
               </w:rPr>
             </w:pPr>
-            <w:r>
-              <w:rPr>
-                <w:noProof/>
-                <w:sz w:val="18"/>
-                <w:szCs w:val="18"/>
-              </w:rPr>
-              <w:drawing>
-                <wp:inline distT="114300" distB="114300" distL="114300" distR="114300" wp14:anchorId="059EED93" wp14:editId="3D0CDEF8">
-                  <wp:extent cx="576263" cy="508159"/>
-                  <wp:effectExtent l="0" t="0" r="0" b="0"/>
-                  <wp:docPr id="7" name="image1.png" descr="At the bottom of the section, there is a clipboard and pen icon representing the process of developing and carrying out different activities."/>
-                  <wp:cNvGraphicFramePr/>
-                  <a:graphic xmlns:a="http://schemas.openxmlformats.org/drawingml/2006/main">
-                    <a:graphicData uri="http://schemas.openxmlformats.org/drawingml/2006/picture">
-                      <pic:pic xmlns:pic="http://schemas.openxmlformats.org/drawingml/2006/picture">
-                        <pic:nvPicPr>
-                          <pic:cNvPr id="0" name="image1.png" descr="At the bottom of the section, there is a clipboard and pen icon representing the process of developing and carrying out different activities."/>
-                          <pic:cNvPicPr preferRelativeResize="0"/>
-                        </pic:nvPicPr>
-                        <pic:blipFill>
-                          <a:blip r:embed="rId7"/>
-                          <a:srcRect/>
-                          <a:stretch>
-                            <a:fillRect/>
-                          </a:stretch>
-                        </pic:blipFill>
-                        <pic:spPr>
-                          <a:xfrm>
-                            <a:off x="0" y="0"/>
-                            <a:ext cx="576263" cy="508159"/>
-                          </a:xfrm>
-                          <a:prstGeom prst="rect">
-                            <a:avLst/>
-                          </a:prstGeom>
-                          <a:ln/>
-                        </pic:spPr>
-                      </pic:pic>
-                    </a:graphicData>
-                  </a:graphic>
-                </wp:inline>
-              </w:drawing>
-            </w:r>
           </w:p>
         </w:tc>
       </w:tr>
@@ -1059,73 +964,46 @@
           <w:p>
             <w:pPr>
               <w:widowControl w:val="0"/>
-              <w:pBdr>
-                <w:top w:val="nil"/>
-                <w:left w:val="nil"/>
-                <w:bottom w:val="nil"/>
-                <w:right w:val="nil"/>
-                <w:between w:val="nil"/>
-              </w:pBdr>
-              <w:spacing w:line="240" w:lineRule="auto"/>
-              <w:contextualSpacing w:val="0"/>
-              <w:rPr>
-                <w:sz w:val="18"/>
-                <w:szCs w:val="18"/>
-              </w:rPr>
-            </w:pPr>
-          </w:p>
-          <w:p>
-            <w:pPr>
-              <w:widowControl w:val="0"/>
-              <w:spacing w:line="240" w:lineRule="auto"/>
-              <w:contextualSpacing w:val="0"/>
-              <w:rPr>
-                <w:sz w:val="18"/>
-                <w:szCs w:val="18"/>
-              </w:rPr>
-            </w:pPr>
-            <w:r>
-              <w:rPr>
-                <w:noProof/>
-                <w:sz w:val="18"/>
-                <w:szCs w:val="18"/>
-              </w:rPr>
-              <w:drawing>
-                <wp:inline distT="114300" distB="114300" distL="114300" distR="114300" wp14:anchorId="31D29D45" wp14:editId="77E83D59">
-                  <wp:extent cx="759498" cy="461963"/>
-                  <wp:effectExtent l="0" t="0" r="0" b="0"/>
-                  <wp:docPr id="6" name="image4.png" descr="At the bottom of the tile, there is an icon depicting three dark figures and one white figure with a question mark above its head. This icon represents the participants included in the co-design sessions and those who may be missing."/>
-                  <wp:cNvGraphicFramePr/>
-                  <a:graphic xmlns:a="http://schemas.openxmlformats.org/drawingml/2006/main">
-                    <a:graphicData uri="http://schemas.openxmlformats.org/drawingml/2006/picture">
-                      <pic:pic xmlns:pic="http://schemas.openxmlformats.org/drawingml/2006/picture">
-                        <pic:nvPicPr>
-                          <pic:cNvPr id="0" name="image4.png" descr="At the bottom of the tile, there is an icon depicting three dark figures and one white figure with a question mark above its head. This icon represents the participants included in the co-design sessions and those who may be missing."/>
-                          <pic:cNvPicPr preferRelativeResize="0"/>
-                        </pic:nvPicPr>
-                        <pic:blipFill>
-                          <a:blip r:embed="rId8"/>
-                          <a:srcRect/>
-                          <a:stretch>
-                            <a:fillRect/>
-                          </a:stretch>
-                        </pic:blipFill>
-                        <pic:spPr>
-                          <a:xfrm>
-                            <a:off x="0" y="0"/>
-                            <a:ext cx="759498" cy="461963"/>
-                          </a:xfrm>
-                          <a:prstGeom prst="rect">
-                            <a:avLst/>
-                          </a:prstGeom>
-                          <a:ln/>
-                        </pic:spPr>
-                      </pic:pic>
-                    </a:graphicData>
-                  </a:graphic>
-                </wp:inline>
-              </w:drawing>
-            </w:r>
+              <w:spacing w:line="240" w:lineRule="auto"/>
+              <w:contextualSpacing w:val="0"/>
+              <w:rPr>
+                <w:sz w:val="18"/>
+                <w:szCs w:val="18"/>
+              </w:rPr>
+            </w:pPr>
+          </w:p>
+          <w:p>
+            <w:pPr>
+              <w:widowControl w:val="0"/>
+              <w:spacing w:line="240" w:lineRule="auto"/>
+              <w:contextualSpacing w:val="0"/>
+              <w:rPr>
+                <w:sz w:val="18"/>
+                <w:szCs w:val="18"/>
+              </w:rPr>
+            </w:pPr>
+          </w:p>
+          <w:p>
+            <w:pPr>
+              <w:widowControl w:val="0"/>
+              <w:spacing w:line="240" w:lineRule="auto"/>
+              <w:contextualSpacing w:val="0"/>
+              <w:rPr>
+                <w:sz w:val="18"/>
+                <w:szCs w:val="18"/>
+              </w:rPr>
+            </w:pPr>
+          </w:p>
+          <w:p>
+            <w:pPr>
+              <w:widowControl w:val="0"/>
+              <w:spacing w:line="240" w:lineRule="auto"/>
+              <w:contextualSpacing w:val="0"/>
+              <w:rPr>
+                <w:sz w:val="18"/>
+                <w:szCs w:val="18"/>
+              </w:rPr>
+            </w:pPr>
           </w:p>
         </w:tc>
         <w:tc>
@@ -1323,73 +1201,13 @@
           <w:p>
             <w:pPr>
               <w:widowControl w:val="0"/>
-              <w:pBdr>
-                <w:top w:val="nil"/>
-                <w:left w:val="nil"/>
-                <w:bottom w:val="nil"/>
-                <w:right w:val="nil"/>
-                <w:between w:val="nil"/>
-              </w:pBdr>
-              <w:spacing w:line="240" w:lineRule="auto"/>
-              <w:contextualSpacing w:val="0"/>
-              <w:rPr>
-                <w:sz w:val="18"/>
-                <w:szCs w:val="18"/>
-              </w:rPr>
-            </w:pPr>
-          </w:p>
-          <w:p>
-            <w:pPr>
-              <w:widowControl w:val="0"/>
-              <w:spacing w:line="240" w:lineRule="auto"/>
-              <w:contextualSpacing w:val="0"/>
-              <w:rPr>
-                <w:sz w:val="18"/>
-                <w:szCs w:val="18"/>
-              </w:rPr>
-            </w:pPr>
-            <w:r>
-              <w:rPr>
-                <w:noProof/>
-                <w:sz w:val="18"/>
-                <w:szCs w:val="18"/>
-              </w:rPr>
-              <w:drawing>
-                <wp:inline distT="114300" distB="114300" distL="114300" distR="114300" wp14:anchorId="23868502" wp14:editId="7AA952FF">
-                  <wp:extent cx="614363" cy="586007"/>
-                  <wp:effectExtent l="0" t="0" r="0" b="0"/>
-                  <wp:docPr id="4" name="image2.png" descr="At the bottom of the tile, there is an icon depicting a small gear in the centre, with four curved arrows pointing outwards. Each arrow points to a dollar sign, a clock, a small human figure and a bar chart. The icon is a visual representation of the logistical process."/>
-                  <wp:cNvGraphicFramePr/>
-                  <a:graphic xmlns:a="http://schemas.openxmlformats.org/drawingml/2006/main">
-                    <a:graphicData uri="http://schemas.openxmlformats.org/drawingml/2006/picture">
-                      <pic:pic xmlns:pic="http://schemas.openxmlformats.org/drawingml/2006/picture">
-                        <pic:nvPicPr>
-                          <pic:cNvPr id="0" name="image2.png" descr="At the bottom of the tile, there is an icon depicting a small gear in the centre, with four curved arrows pointing outwards. Each arrow points to a dollar sign, a clock, a small human figure and a bar chart. The icon is a visual representation of the logistical process."/>
-                          <pic:cNvPicPr preferRelativeResize="0"/>
-                        </pic:nvPicPr>
-                        <pic:blipFill>
-                          <a:blip r:embed="rId9"/>
-                          <a:srcRect/>
-                          <a:stretch>
-                            <a:fillRect/>
-                          </a:stretch>
-                        </pic:blipFill>
-                        <pic:spPr>
-                          <a:xfrm>
-                            <a:off x="0" y="0"/>
-                            <a:ext cx="614363" cy="586007"/>
-                          </a:xfrm>
-                          <a:prstGeom prst="rect">
-                            <a:avLst/>
-                          </a:prstGeom>
-                          <a:ln/>
-                        </pic:spPr>
-                      </pic:pic>
-                    </a:graphicData>
-                  </a:graphic>
-                </wp:inline>
-              </w:drawing>
-            </w:r>
+              <w:spacing w:line="240" w:lineRule="auto"/>
+              <w:contextualSpacing w:val="0"/>
+              <w:rPr>
+                <w:sz w:val="18"/>
+                <w:szCs w:val="18"/>
+              </w:rPr>
+            </w:pPr>
           </w:p>
         </w:tc>
         <w:tc>
@@ -1627,75 +1445,20 @@
                 <w:szCs w:val="18"/>
               </w:rPr>
             </w:pPr>
-            <w:r>
-              <w:rPr>
-                <w:noProof/>
-                <w:sz w:val="18"/>
-                <w:szCs w:val="18"/>
-              </w:rPr>
-              <w:drawing>
-                <wp:inline distT="114300" distB="114300" distL="114300" distR="114300" wp14:anchorId="4CE20675" wp14:editId="161EA03B">
-                  <wp:extent cx="481013" cy="481013"/>
-                  <wp:effectExtent l="0" t="0" r="0" b="0"/>
-                  <wp:docPr id="9" name="image3.png" descr="At the bottom of the tile, there is an icon that resembles a rubik’s cube and represents the overall impact of the co-design process."/>
-                  <wp:cNvGraphicFramePr/>
-                  <a:graphic xmlns:a="http://schemas.openxmlformats.org/drawingml/2006/main">
-                    <a:graphicData uri="http://schemas.openxmlformats.org/drawingml/2006/picture">
-                      <pic:pic xmlns:pic="http://schemas.openxmlformats.org/drawingml/2006/picture">
-                        <pic:nvPicPr>
-                          <pic:cNvPr id="0" name="image3.png" descr="At the bottom of the tile, there is an icon that resembles a rubik’s cube and represents the overall impact of the co-design process."/>
-                          <pic:cNvPicPr preferRelativeResize="0"/>
-                        </pic:nvPicPr>
-                        <pic:blipFill>
-                          <a:blip r:embed="rId10"/>
-                          <a:srcRect/>
-                          <a:stretch>
-                            <a:fillRect/>
-                          </a:stretch>
-                        </pic:blipFill>
-                        <pic:spPr>
-                          <a:xfrm>
-                            <a:off x="0" y="0"/>
-                            <a:ext cx="481013" cy="481013"/>
-                          </a:xfrm>
-                          <a:prstGeom prst="rect">
-                            <a:avLst/>
-                          </a:prstGeom>
-                          <a:ln/>
-                        </pic:spPr>
-                      </pic:pic>
-                    </a:graphicData>
-                  </a:graphic>
-                </wp:inline>
-              </w:drawing>
-            </w:r>
           </w:p>
         </w:tc>
       </w:tr>
     </w:tbl>
     <w:p>
       <w:pPr>
-        <w:contextualSpacing w:val="0"/>
-      </w:pPr>
-    </w:p>
-    <w:p>
-      <w:pPr>
         <w:pStyle w:val="Heading1"/>
         <w:contextualSpacing w:val="0"/>
       </w:pPr>
-      <w:bookmarkStart w:id="2" w:name="_z2dkweksp6hg" w:colFirst="0" w:colLast="0"/>
-      <w:bookmarkEnd w:id="2"/>
+      <w:bookmarkStart w:id="1" w:name="_z2dkweksp6hg" w:colFirst="0" w:colLast="0"/>
+      <w:bookmarkEnd w:id="1"/>
       <w:r>
         <w:lastRenderedPageBreak/>
-        <w:t xml:space="preserve">Reflecting </w:t>
-      </w:r>
-      <w:proofErr w:type="gramStart"/>
-      <w:r>
-        <w:t>On</w:t>
-      </w:r>
-      <w:proofErr w:type="gramEnd"/>
-      <w:r>
-        <w:t xml:space="preserve"> A Co-design Activity</w:t>
+        <w:t>Reflecting On A Co-design Activity</w:t>
       </w:r>
     </w:p>
     <w:p>
@@ -1867,48 +1630,6 @@
                 <w:szCs w:val="18"/>
               </w:rPr>
             </w:pPr>
-            <w:r>
-              <w:rPr>
-                <w:noProof/>
-                <w:sz w:val="18"/>
-                <w:szCs w:val="18"/>
-              </w:rPr>
-              <w:drawing>
-                <wp:inline distT="114300" distB="114300" distL="114300" distR="114300" wp14:anchorId="2FF5B63A" wp14:editId="005C8ACB">
-                  <wp:extent cx="471488" cy="471488"/>
-                  <wp:effectExtent l="0" t="0" r="0" b="0"/>
-                  <wp:docPr id="11" name="image5.png" descr="At the bottom of this section, there is a flashlight icon with small beams of light representing the process of brainstorming a topic."/>
-                  <wp:cNvGraphicFramePr/>
-                  <a:graphic xmlns:a="http://schemas.openxmlformats.org/drawingml/2006/main">
-                    <a:graphicData uri="http://schemas.openxmlformats.org/drawingml/2006/picture">
-                      <pic:pic xmlns:pic="http://schemas.openxmlformats.org/drawingml/2006/picture">
-                        <pic:nvPicPr>
-                          <pic:cNvPr id="0" name="image5.png" descr="At the bottom of this section, there is a flashlight icon with small beams of light representing the process of brainstorming a topic."/>
-                          <pic:cNvPicPr preferRelativeResize="0"/>
-                        </pic:nvPicPr>
-                        <pic:blipFill>
-                          <a:blip r:embed="rId5"/>
-                          <a:srcRect/>
-                          <a:stretch>
-                            <a:fillRect/>
-                          </a:stretch>
-                        </pic:blipFill>
-                        <pic:spPr>
-                          <a:xfrm>
-                            <a:off x="0" y="0"/>
-                            <a:ext cx="471488" cy="471488"/>
-                          </a:xfrm>
-                          <a:prstGeom prst="rect">
-                            <a:avLst/>
-                          </a:prstGeom>
-                          <a:ln/>
-                        </pic:spPr>
-                      </pic:pic>
-                    </a:graphicData>
-                  </a:graphic>
-                </wp:inline>
-              </w:drawing>
-            </w:r>
           </w:p>
         </w:tc>
         <w:tc>
@@ -2067,48 +1788,30 @@
                 <w:szCs w:val="18"/>
               </w:rPr>
             </w:pPr>
-            <w:r>
-              <w:rPr>
-                <w:noProof/>
-                <w:sz w:val="18"/>
-                <w:szCs w:val="18"/>
-              </w:rPr>
-              <w:drawing>
-                <wp:inline distT="114300" distB="114300" distL="114300" distR="114300" wp14:anchorId="7945384D" wp14:editId="6F8DE8C4">
-                  <wp:extent cx="614363" cy="401384"/>
-                  <wp:effectExtent l="0" t="0" r="0" b="0"/>
-                  <wp:docPr id="5" name="image6.png" descr="At the bottom of this section, there is an icon depicting two outstretched hands, hovering on top of each other as if to shake hands. The icon is a visual representation of building trust with partners."/>
-                  <wp:cNvGraphicFramePr/>
-                  <a:graphic xmlns:a="http://schemas.openxmlformats.org/drawingml/2006/main">
-                    <a:graphicData uri="http://schemas.openxmlformats.org/drawingml/2006/picture">
-                      <pic:pic xmlns:pic="http://schemas.openxmlformats.org/drawingml/2006/picture">
-                        <pic:nvPicPr>
-                          <pic:cNvPr id="0" name="image6.png" descr="At the bottom of this section, there is an icon depicting two outstretched hands, hovering on top of each other as if to shake hands. The icon is a visual representation of building trust with partners."/>
-                          <pic:cNvPicPr preferRelativeResize="0"/>
-                        </pic:nvPicPr>
-                        <pic:blipFill>
-                          <a:blip r:embed="rId6"/>
-                          <a:srcRect/>
-                          <a:stretch>
-                            <a:fillRect/>
-                          </a:stretch>
-                        </pic:blipFill>
-                        <pic:spPr>
-                          <a:xfrm>
-                            <a:off x="0" y="0"/>
-                            <a:ext cx="614363" cy="401384"/>
-                          </a:xfrm>
-                          <a:prstGeom prst="rect">
-                            <a:avLst/>
-                          </a:prstGeom>
-                          <a:ln/>
-                        </pic:spPr>
-                      </pic:pic>
-                    </a:graphicData>
-                  </a:graphic>
-                </wp:inline>
-              </w:drawing>
-            </w:r>
+          </w:p>
+          <w:p>
+            <w:pPr>
+              <w:widowControl w:val="0"/>
+              <w:spacing w:line="240" w:lineRule="auto"/>
+              <w:contextualSpacing w:val="0"/>
+              <w:rPr>
+                <w:sz w:val="18"/>
+                <w:szCs w:val="18"/>
+              </w:rPr>
+            </w:pPr>
+            <w:bookmarkStart w:id="2" w:name="_GoBack"/>
+            <w:bookmarkEnd w:id="2"/>
+          </w:p>
+          <w:p>
+            <w:pPr>
+              <w:widowControl w:val="0"/>
+              <w:spacing w:line="240" w:lineRule="auto"/>
+              <w:contextualSpacing w:val="0"/>
+              <w:rPr>
+                <w:sz w:val="18"/>
+                <w:szCs w:val="18"/>
+              </w:rPr>
+            </w:pPr>
           </w:p>
         </w:tc>
         <w:tc>
@@ -2305,48 +2008,6 @@
                 <w:szCs w:val="18"/>
               </w:rPr>
             </w:pPr>
-            <w:r>
-              <w:rPr>
-                <w:noProof/>
-                <w:sz w:val="18"/>
-                <w:szCs w:val="18"/>
-              </w:rPr>
-              <w:drawing>
-                <wp:inline distT="114300" distB="114300" distL="114300" distR="114300" wp14:anchorId="3227AD1A" wp14:editId="372888B3">
-                  <wp:extent cx="576263" cy="508159"/>
-                  <wp:effectExtent l="0" t="0" r="0" b="0"/>
-                  <wp:docPr id="2" name="image1.png" descr="At the bottom of the section, there is a clipboard and pen icon representing the process of developing and carrying out different activities."/>
-                  <wp:cNvGraphicFramePr/>
-                  <a:graphic xmlns:a="http://schemas.openxmlformats.org/drawingml/2006/main">
-                    <a:graphicData uri="http://schemas.openxmlformats.org/drawingml/2006/picture">
-                      <pic:pic xmlns:pic="http://schemas.openxmlformats.org/drawingml/2006/picture">
-                        <pic:nvPicPr>
-                          <pic:cNvPr id="0" name="image1.png" descr="At the bottom of the section, there is a clipboard and pen icon representing the process of developing and carrying out different activities."/>
-                          <pic:cNvPicPr preferRelativeResize="0"/>
-                        </pic:nvPicPr>
-                        <pic:blipFill>
-                          <a:blip r:embed="rId7"/>
-                          <a:srcRect/>
-                          <a:stretch>
-                            <a:fillRect/>
-                          </a:stretch>
-                        </pic:blipFill>
-                        <pic:spPr>
-                          <a:xfrm>
-                            <a:off x="0" y="0"/>
-                            <a:ext cx="576263" cy="508159"/>
-                          </a:xfrm>
-                          <a:prstGeom prst="rect">
-                            <a:avLst/>
-                          </a:prstGeom>
-                          <a:ln/>
-                        </pic:spPr>
-                      </pic:pic>
-                    </a:graphicData>
-                  </a:graphic>
-                </wp:inline>
-              </w:drawing>
-            </w:r>
           </w:p>
         </w:tc>
       </w:tr>
@@ -2527,48 +2188,6 @@
                 <w:szCs w:val="18"/>
               </w:rPr>
             </w:pPr>
-            <w:r>
-              <w:rPr>
-                <w:noProof/>
-                <w:sz w:val="18"/>
-                <w:szCs w:val="18"/>
-              </w:rPr>
-              <w:drawing>
-                <wp:inline distT="114300" distB="114300" distL="114300" distR="114300" wp14:anchorId="29111518" wp14:editId="0F62F9F0">
-                  <wp:extent cx="759498" cy="461963"/>
-                  <wp:effectExtent l="0" t="0" r="0" b="0"/>
-                  <wp:docPr id="10" name="image4.png" descr="At the bottom of the tile, there is an icon depicting three dark figures and one white figure with a question mark above its head. This icon represents the participants included in the co-design sessions and those who may be missing."/>
-                  <wp:cNvGraphicFramePr/>
-                  <a:graphic xmlns:a="http://schemas.openxmlformats.org/drawingml/2006/main">
-                    <a:graphicData uri="http://schemas.openxmlformats.org/drawingml/2006/picture">
-                      <pic:pic xmlns:pic="http://schemas.openxmlformats.org/drawingml/2006/picture">
-                        <pic:nvPicPr>
-                          <pic:cNvPr id="0" name="image4.png" descr="At the bottom of the tile, there is an icon depicting three dark figures and one white figure with a question mark above its head. This icon represents the participants included in the co-design sessions and those who may be missing."/>
-                          <pic:cNvPicPr preferRelativeResize="0"/>
-                        </pic:nvPicPr>
-                        <pic:blipFill>
-                          <a:blip r:embed="rId8"/>
-                          <a:srcRect/>
-                          <a:stretch>
-                            <a:fillRect/>
-                          </a:stretch>
-                        </pic:blipFill>
-                        <pic:spPr>
-                          <a:xfrm>
-                            <a:off x="0" y="0"/>
-                            <a:ext cx="759498" cy="461963"/>
-                          </a:xfrm>
-                          <a:prstGeom prst="rect">
-                            <a:avLst/>
-                          </a:prstGeom>
-                          <a:ln/>
-                        </pic:spPr>
-                      </pic:pic>
-                    </a:graphicData>
-                  </a:graphic>
-                </wp:inline>
-              </w:drawing>
-            </w:r>
           </w:p>
         </w:tc>
         <w:tc>
@@ -2616,14 +2235,7 @@
                 <w:sz w:val="18"/>
                 <w:szCs w:val="18"/>
               </w:rPr>
-              <w:t>What kind of resour</w:t>
-            </w:r>
-            <w:r>
-              <w:rPr>
-                <w:sz w:val="18"/>
-                <w:szCs w:val="18"/>
-              </w:rPr>
-              <w:t>ces could help with engaging more diverse</w:t>
+              <w:t>What kind of resources could help with engaging more diverse</w:t>
             </w:r>
           </w:p>
           <w:p>
@@ -2753,48 +2365,50 @@
                 <w:szCs w:val="18"/>
               </w:rPr>
             </w:pPr>
-            <w:r>
-              <w:rPr>
-                <w:noProof/>
-                <w:sz w:val="18"/>
-                <w:szCs w:val="18"/>
-              </w:rPr>
-              <w:drawing>
-                <wp:inline distT="114300" distB="114300" distL="114300" distR="114300" wp14:anchorId="631B12D9" wp14:editId="20AF048C">
-                  <wp:extent cx="614363" cy="586007"/>
-                  <wp:effectExtent l="0" t="0" r="0" b="0"/>
-                  <wp:docPr id="12" name="image2.png" descr="At the bottom of the tile, there is an icon depicting a small gear in the centre, with four curved arrows pointing outwards. Each arrow points to a dollar sign, a clock, a small human figure and a bar chart. The icon is a visual representation of the logistical process."/>
-                  <wp:cNvGraphicFramePr/>
-                  <a:graphic xmlns:a="http://schemas.openxmlformats.org/drawingml/2006/main">
-                    <a:graphicData uri="http://schemas.openxmlformats.org/drawingml/2006/picture">
-                      <pic:pic xmlns:pic="http://schemas.openxmlformats.org/drawingml/2006/picture">
-                        <pic:nvPicPr>
-                          <pic:cNvPr id="0" name="image2.png" descr="At the bottom of the tile, there is an icon depicting a small gear in the centre, with four curved arrows pointing outwards. Each arrow points to a dollar sign, a clock, a small human figure and a bar chart. The icon is a visual representation of the logistical process."/>
-                          <pic:cNvPicPr preferRelativeResize="0"/>
-                        </pic:nvPicPr>
-                        <pic:blipFill>
-                          <a:blip r:embed="rId9"/>
-                          <a:srcRect/>
-                          <a:stretch>
-                            <a:fillRect/>
-                          </a:stretch>
-                        </pic:blipFill>
-                        <pic:spPr>
-                          <a:xfrm>
-                            <a:off x="0" y="0"/>
-                            <a:ext cx="614363" cy="586007"/>
-                          </a:xfrm>
-                          <a:prstGeom prst="rect">
-                            <a:avLst/>
-                          </a:prstGeom>
-                          <a:ln/>
-                        </pic:spPr>
-                      </pic:pic>
-                    </a:graphicData>
-                  </a:graphic>
-                </wp:inline>
-              </w:drawing>
-            </w:r>
+          </w:p>
+          <w:p>
+            <w:pPr>
+              <w:widowControl w:val="0"/>
+              <w:spacing w:line="240" w:lineRule="auto"/>
+              <w:contextualSpacing w:val="0"/>
+              <w:rPr>
+                <w:sz w:val="18"/>
+                <w:szCs w:val="18"/>
+              </w:rPr>
+            </w:pPr>
+          </w:p>
+          <w:p>
+            <w:pPr>
+              <w:widowControl w:val="0"/>
+              <w:spacing w:line="240" w:lineRule="auto"/>
+              <w:contextualSpacing w:val="0"/>
+              <w:rPr>
+                <w:sz w:val="18"/>
+                <w:szCs w:val="18"/>
+              </w:rPr>
+            </w:pPr>
+          </w:p>
+          <w:p>
+            <w:pPr>
+              <w:widowControl w:val="0"/>
+              <w:spacing w:line="240" w:lineRule="auto"/>
+              <w:contextualSpacing w:val="0"/>
+              <w:rPr>
+                <w:sz w:val="18"/>
+                <w:szCs w:val="18"/>
+              </w:rPr>
+            </w:pPr>
+          </w:p>
+          <w:p>
+            <w:pPr>
+              <w:widowControl w:val="0"/>
+              <w:spacing w:line="240" w:lineRule="auto"/>
+              <w:contextualSpacing w:val="0"/>
+              <w:rPr>
+                <w:sz w:val="18"/>
+                <w:szCs w:val="18"/>
+              </w:rPr>
+            </w:pPr>
           </w:p>
         </w:tc>
         <w:tc>
@@ -2953,48 +2567,6 @@
                 <w:szCs w:val="18"/>
               </w:rPr>
             </w:pPr>
-            <w:r>
-              <w:rPr>
-                <w:noProof/>
-                <w:sz w:val="18"/>
-                <w:szCs w:val="18"/>
-              </w:rPr>
-              <w:drawing>
-                <wp:inline distT="114300" distB="114300" distL="114300" distR="114300" wp14:anchorId="754E300B" wp14:editId="5396173F">
-                  <wp:extent cx="481013" cy="481013"/>
-                  <wp:effectExtent l="0" t="0" r="0" b="0"/>
-                  <wp:docPr id="1" name="image3.png" descr="At the bottom of the tile, there is an icon that resembles a rubik’s cube and represents the overall impact of the co-design process."/>
-                  <wp:cNvGraphicFramePr/>
-                  <a:graphic xmlns:a="http://schemas.openxmlformats.org/drawingml/2006/main">
-                    <a:graphicData uri="http://schemas.openxmlformats.org/drawingml/2006/picture">
-                      <pic:pic xmlns:pic="http://schemas.openxmlformats.org/drawingml/2006/picture">
-                        <pic:nvPicPr>
-                          <pic:cNvPr id="0" name="image3.png" descr="At the bottom of the tile, there is an icon that resembles a rubik’s cube and represents the overall impact of the co-design process."/>
-                          <pic:cNvPicPr preferRelativeResize="0"/>
-                        </pic:nvPicPr>
-                        <pic:blipFill>
-                          <a:blip r:embed="rId10"/>
-                          <a:srcRect/>
-                          <a:stretch>
-                            <a:fillRect/>
-                          </a:stretch>
-                        </pic:blipFill>
-                        <pic:spPr>
-                          <a:xfrm>
-                            <a:off x="0" y="0"/>
-                            <a:ext cx="481013" cy="481013"/>
-                          </a:xfrm>
-                          <a:prstGeom prst="rect">
-                            <a:avLst/>
-                          </a:prstGeom>
-                          <a:ln/>
-                        </pic:spPr>
-                      </pic:pic>
-                    </a:graphicData>
-                  </a:graphic>
-                </wp:inline>
-              </w:drawing>
-            </w:r>
           </w:p>
         </w:tc>
       </w:tr>
@@ -3005,6 +2577,12 @@
       </w:pPr>
     </w:p>
     <w:sectPr>
+      <w:headerReference w:type="even" r:id="rId7"/>
+      <w:headerReference w:type="default" r:id="rId8"/>
+      <w:footerReference w:type="even" r:id="rId9"/>
+      <w:footerReference w:type="default" r:id="rId10"/>
+      <w:headerReference w:type="first" r:id="rId11"/>
+      <w:footerReference w:type="first" r:id="rId12"/>
       <w:pgSz w:w="15840" w:h="12240"/>
       <w:pgMar w:top="1440" w:right="1440" w:bottom="1440" w:left="1440" w:header="0" w:footer="720" w:gutter="0"/>
       <w:pgNumType w:start="1"/>
@@ -3012,6 +2590,404 @@
     </w:sectPr>
   </w:body>
 </w:document>
+</file>
+
+<file path=word/endnotes.xml><?xml version="1.0" encoding="utf-8"?>
+<w:endnotes xmlns:wpc="http://schemas.microsoft.com/office/word/2010/wordprocessingCanvas" xmlns:cx="http://schemas.microsoft.com/office/drawing/2014/chartex" xmlns:cx1="http://schemas.microsoft.com/office/drawing/2015/9/8/chartex" xmlns:cx2="http://schemas.microsoft.com/office/drawing/2015/10/21/chartex" xmlns:cx3="http://schemas.microsoft.com/office/drawing/2016/5/9/chartex" xmlns:cx4="http://schemas.microsoft.com/office/drawing/2016/5/10/chartex" xmlns:cx5="http://schemas.microsoft.com/office/drawing/2016/5/11/chartex" xmlns:cx6="http://schemas.microsoft.com/office/drawing/2016/5/12/chartex" xmlns:cx7="http://schemas.microsoft.com/office/drawing/2016/5/13/chartex" xmlns:cx8="http://schemas.microsoft.com/office/drawing/2016/5/14/chartex" xmlns:mc="http://schemas.openxmlformats.org/markup-compatibility/2006" xmlns:aink="http://schemas.microsoft.com/office/drawing/2016/ink" xmlns:am3d="http://schemas.microsoft.com/office/drawing/2017/model3d" xmlns:o="urn:schemas-microsoft-com:office:office" xmlns:r="http://schemas.openxmlformats.org/officeDocument/2006/relationships" xmlns:m="http://schemas.openxmlformats.org/officeDocument/2006/math" xmlns:v="urn:schemas-microsoft-com:vml" xmlns:wp14="http://schemas.microsoft.com/office/word/2010/wordprocessingDrawing" xmlns:wp="http://schemas.openxmlformats.org/drawingml/2006/wordprocessingDrawing" xmlns:w10="urn:schemas-microsoft-com:office:word" xmlns:w="http://schemas.openxmlformats.org/wordprocessingml/2006/main" xmlns:w14="http://schemas.microsoft.com/office/word/2010/wordml" xmlns:w15="http://schemas.microsoft.com/office/word/2012/wordml" xmlns:w16cid="http://schemas.microsoft.com/office/word/2016/wordml/cid" xmlns:w16se="http://schemas.microsoft.com/office/word/2015/wordml/symex" xmlns:wpg="http://schemas.microsoft.com/office/word/2010/wordprocessingGroup" xmlns:wpi="http://schemas.microsoft.com/office/word/2010/wordprocessingInk" xmlns:wne="http://schemas.microsoft.com/office/word/2006/wordml" xmlns:wps="http://schemas.microsoft.com/office/word/2010/wordprocessingShape" mc:Ignorable="w14 w15 w16se w16cid wp14">
+  <w:endnote w:type="separator" w:id="-1">
+    <w:p>
+      <w:pPr>
+        <w:spacing w:line="240" w:lineRule="auto"/>
+      </w:pPr>
+      <w:r>
+        <w:separator/>
+      </w:r>
+    </w:p>
+  </w:endnote>
+  <w:endnote w:type="continuationSeparator" w:id="0">
+    <w:p>
+      <w:pPr>
+        <w:spacing w:line="240" w:lineRule="auto"/>
+      </w:pPr>
+      <w:r>
+        <w:continuationSeparator/>
+      </w:r>
+    </w:p>
+  </w:endnote>
+</w:endnotes>
+</file>
+
+<file path=word/footer1.xml><?xml version="1.0" encoding="utf-8"?>
+<w:ftr xmlns:wpc="http://schemas.microsoft.com/office/word/2010/wordprocessingCanvas" xmlns:cx="http://schemas.microsoft.com/office/drawing/2014/chartex" xmlns:cx1="http://schemas.microsoft.com/office/drawing/2015/9/8/chartex" xmlns:cx2="http://schemas.microsoft.com/office/drawing/2015/10/21/chartex" xmlns:cx3="http://schemas.microsoft.com/office/drawing/2016/5/9/chartex" xmlns:cx4="http://schemas.microsoft.com/office/drawing/2016/5/10/chartex" xmlns:cx5="http://schemas.microsoft.com/office/drawing/2016/5/11/chartex" xmlns:cx6="http://schemas.microsoft.com/office/drawing/2016/5/12/chartex" xmlns:cx7="http://schemas.microsoft.com/office/drawing/2016/5/13/chartex" xmlns:cx8="http://schemas.microsoft.com/office/drawing/2016/5/14/chartex" xmlns:mc="http://schemas.openxmlformats.org/markup-compatibility/2006" xmlns:aink="http://schemas.microsoft.com/office/drawing/2016/ink" xmlns:am3d="http://schemas.microsoft.com/office/drawing/2017/model3d" xmlns:o="urn:schemas-microsoft-com:office:office" xmlns:r="http://schemas.openxmlformats.org/officeDocument/2006/relationships" xmlns:m="http://schemas.openxmlformats.org/officeDocument/2006/math" xmlns:v="urn:schemas-microsoft-com:vml" xmlns:wp14="http://schemas.microsoft.com/office/word/2010/wordprocessingDrawing" xmlns:wp="http://schemas.openxmlformats.org/drawingml/2006/wordprocessingDrawing" xmlns:w10="urn:schemas-microsoft-com:office:word" xmlns:w="http://schemas.openxmlformats.org/wordprocessingml/2006/main" xmlns:w14="http://schemas.microsoft.com/office/word/2010/wordml" xmlns:w15="http://schemas.microsoft.com/office/word/2012/wordml" xmlns:w16cid="http://schemas.microsoft.com/office/word/2016/wordml/cid" xmlns:w16se="http://schemas.microsoft.com/office/word/2015/wordml/symex" xmlns:wpg="http://schemas.microsoft.com/office/word/2010/wordprocessingGroup" xmlns:wpi="http://schemas.microsoft.com/office/word/2010/wordprocessingInk" xmlns:wne="http://schemas.microsoft.com/office/word/2006/wordml" xmlns:wps="http://schemas.microsoft.com/office/word/2010/wordprocessingShape" mc:Ignorable="w14 w15 w16se w16cid wp14">
+  <w:p>
+    <w:pPr>
+      <w:pStyle w:val="Footer"/>
+    </w:pPr>
+  </w:p>
+</w:ftr>
+</file>
+
+<file path=word/footer2.xml><?xml version="1.0" encoding="utf-8"?>
+<w:ftr xmlns:wpc="http://schemas.microsoft.com/office/word/2010/wordprocessingCanvas" xmlns:cx="http://schemas.microsoft.com/office/drawing/2014/chartex" xmlns:cx1="http://schemas.microsoft.com/office/drawing/2015/9/8/chartex" xmlns:cx2="http://schemas.microsoft.com/office/drawing/2015/10/21/chartex" xmlns:cx3="http://schemas.microsoft.com/office/drawing/2016/5/9/chartex" xmlns:cx4="http://schemas.microsoft.com/office/drawing/2016/5/10/chartex" xmlns:cx5="http://schemas.microsoft.com/office/drawing/2016/5/11/chartex" xmlns:cx6="http://schemas.microsoft.com/office/drawing/2016/5/12/chartex" xmlns:cx7="http://schemas.microsoft.com/office/drawing/2016/5/13/chartex" xmlns:cx8="http://schemas.microsoft.com/office/drawing/2016/5/14/chartex" xmlns:mc="http://schemas.openxmlformats.org/markup-compatibility/2006" xmlns:aink="http://schemas.microsoft.com/office/drawing/2016/ink" xmlns:am3d="http://schemas.microsoft.com/office/drawing/2017/model3d" xmlns:o="urn:schemas-microsoft-com:office:office" xmlns:r="http://schemas.openxmlformats.org/officeDocument/2006/relationships" xmlns:m="http://schemas.openxmlformats.org/officeDocument/2006/math" xmlns:v="urn:schemas-microsoft-com:vml" xmlns:wp14="http://schemas.microsoft.com/office/word/2010/wordprocessingDrawing" xmlns:wp="http://schemas.openxmlformats.org/drawingml/2006/wordprocessingDrawing" xmlns:w10="urn:schemas-microsoft-com:office:word" xmlns:w="http://schemas.openxmlformats.org/wordprocessingml/2006/main" xmlns:w14="http://schemas.microsoft.com/office/word/2010/wordml" xmlns:w15="http://schemas.microsoft.com/office/word/2012/wordml" xmlns:w16cid="http://schemas.microsoft.com/office/word/2016/wordml/cid" xmlns:w16se="http://schemas.microsoft.com/office/word/2015/wordml/symex" xmlns:wpg="http://schemas.microsoft.com/office/word/2010/wordprocessingGroup" xmlns:wpi="http://schemas.microsoft.com/office/word/2010/wordprocessingInk" xmlns:wne="http://schemas.microsoft.com/office/word/2006/wordml" xmlns:wps="http://schemas.microsoft.com/office/word/2010/wordprocessingShape" mc:Ignorable="w14 w15 w16se w16cid wp14">
+  <w:p>
+    <w:pPr>
+      <w:spacing w:line="240" w:lineRule="auto"/>
+      <w:contextualSpacing w:val="0"/>
+      <w:rPr>
+        <w:rFonts w:ascii="Times New Roman" w:eastAsia="Times New Roman" w:hAnsi="Times New Roman" w:cs="Times New Roman"/>
+        <w:sz w:val="24"/>
+        <w:szCs w:val="24"/>
+        <w:lang w:val="en-CA"/>
+      </w:rPr>
+    </w:pPr>
+  </w:p>
+  <w:tbl>
+    <w:tblPr>
+      <w:tblW w:w="14407" w:type="dxa"/>
+      <w:tblCellMar>
+        <w:top w:w="15" w:type="dxa"/>
+        <w:left w:w="15" w:type="dxa"/>
+        <w:bottom w:w="15" w:type="dxa"/>
+        <w:right w:w="15" w:type="dxa"/>
+      </w:tblCellMar>
+      <w:tblLook w:val="04A0" w:firstRow="1" w:lastRow="0" w:firstColumn="1" w:lastColumn="0" w:noHBand="0" w:noVBand="1"/>
+    </w:tblPr>
+    <w:tblGrid>
+      <w:gridCol w:w="1975"/>
+      <w:gridCol w:w="8804"/>
+      <w:gridCol w:w="3628"/>
+    </w:tblGrid>
+    <w:tr>
+      <w:trPr>
+        <w:trHeight w:val="339"/>
+      </w:trPr>
+      <w:tc>
+        <w:tcPr>
+          <w:tcW w:w="1975" w:type="dxa"/>
+          <w:tcBorders>
+            <w:top w:val="single" w:sz="8" w:space="0" w:color="FFFFFF"/>
+            <w:left w:val="single" w:sz="8" w:space="0" w:color="FFFFFF"/>
+            <w:bottom w:val="single" w:sz="8" w:space="0" w:color="FFFFFF"/>
+            <w:right w:val="single" w:sz="8" w:space="0" w:color="FFFFFF"/>
+          </w:tcBorders>
+          <w:tcMar>
+            <w:top w:w="100" w:type="dxa"/>
+            <w:left w:w="100" w:type="dxa"/>
+            <w:bottom w:w="100" w:type="dxa"/>
+            <w:right w:w="100" w:type="dxa"/>
+          </w:tcMar>
+          <w:hideMark/>
+        </w:tcPr>
+        <w:p>
+          <w:pPr>
+            <w:spacing w:line="240" w:lineRule="auto"/>
+            <w:contextualSpacing w:val="0"/>
+            <w:rPr>
+              <w:rFonts w:ascii="Times New Roman" w:eastAsia="Times New Roman" w:hAnsi="Times New Roman" w:cs="Times New Roman"/>
+              <w:sz w:val="24"/>
+              <w:szCs w:val="24"/>
+              <w:lang w:val="en-CA"/>
+            </w:rPr>
+          </w:pPr>
+          <w:r>
+            <w:rPr>
+              <w:rFonts w:eastAsia="Times New Roman"/>
+              <w:b/>
+              <w:bCs/>
+              <w:color w:val="000000"/>
+              <w:sz w:val="16"/>
+              <w:szCs w:val="16"/>
+              <w:lang w:val="en-CA"/>
+            </w:rPr>
+            <w:fldChar w:fldCharType="begin"/>
+          </w:r>
+          <w:r>
+            <w:rPr>
+              <w:rFonts w:eastAsia="Times New Roman"/>
+              <w:b/>
+              <w:bCs/>
+              <w:color w:val="000000"/>
+              <w:sz w:val="16"/>
+              <w:szCs w:val="16"/>
+              <w:lang w:val="en-CA"/>
+            </w:rPr>
+            <w:instrText xml:space="preserve"> INCLUDEPICTURE "https://lh6.googleusercontent.com/5j25g6Oi7hMoRsyqhD6Ibmzh6qQs7oPf89uCuC9-n0snFEjap6T4PV6SZZpg_iBLSP2UCtDHc5XXsmpa9zux69hDMrfRRTRaNjDktis7bewX-xcE0twCKOgrpq5WtzWtoPMsHSZs" \* MERGEFORMATINET </w:instrText>
+          </w:r>
+          <w:r>
+            <w:rPr>
+              <w:rFonts w:eastAsia="Times New Roman"/>
+              <w:b/>
+              <w:bCs/>
+              <w:color w:val="000000"/>
+              <w:sz w:val="16"/>
+              <w:szCs w:val="16"/>
+              <w:lang w:val="en-CA"/>
+            </w:rPr>
+            <w:fldChar w:fldCharType="separate"/>
+          </w:r>
+          <w:r>
+            <w:rPr>
+              <w:rFonts w:eastAsia="Times New Roman"/>
+              <w:b/>
+              <w:bCs/>
+              <w:noProof/>
+              <w:color w:val="000000"/>
+              <w:sz w:val="16"/>
+              <w:szCs w:val="16"/>
+              <w:lang w:val="en-CA"/>
+            </w:rPr>
+            <w:drawing>
+              <wp:inline distT="0" distB="0" distL="0" distR="0" wp14:anchorId="5A57DA72" wp14:editId="5D99E534">
+                <wp:extent cx="1114425" cy="391795"/>
+                <wp:effectExtent l="0" t="0" r="3175" b="1905"/>
+                <wp:docPr id="13" name="Picture 13" descr="Creative Commons attribution 4.0 international"/>
+                <wp:cNvGraphicFramePr>
+                  <a:graphicFrameLocks xmlns:a="http://schemas.openxmlformats.org/drawingml/2006/main" noChangeAspect="1"/>
+                </wp:cNvGraphicFramePr>
+                <a:graphic xmlns:a="http://schemas.openxmlformats.org/drawingml/2006/main">
+                  <a:graphicData uri="http://schemas.openxmlformats.org/drawingml/2006/picture">
+                    <pic:pic xmlns:pic="http://schemas.openxmlformats.org/drawingml/2006/picture">
+                      <pic:nvPicPr>
+                        <pic:cNvPr id="0" name="Picture 1" descr="https://lh6.googleusercontent.com/5j25g6Oi7hMoRsyqhD6Ibmzh6qQs7oPf89uCuC9-n0snFEjap6T4PV6SZZpg_iBLSP2UCtDHc5XXsmpa9zux69hDMrfRRTRaNjDktis7bewX-xcE0twCKOgrpq5WtzWtoPMsHSZs"/>
+                        <pic:cNvPicPr>
+                          <a:picLocks noChangeAspect="1" noChangeArrowheads="1"/>
+                        </pic:cNvPicPr>
+                      </pic:nvPicPr>
+                      <pic:blipFill>
+                        <a:blip r:embed="rId1">
+                          <a:extLst>
+                            <a:ext uri="{28A0092B-C50C-407E-A947-70E740481C1C}">
+                              <a14:useLocalDpi xmlns:a14="http://schemas.microsoft.com/office/drawing/2010/main" val="0"/>
+                            </a:ext>
+                          </a:extLst>
+                        </a:blip>
+                        <a:srcRect/>
+                        <a:stretch>
+                          <a:fillRect/>
+                        </a:stretch>
+                      </pic:blipFill>
+                      <pic:spPr bwMode="auto">
+                        <a:xfrm>
+                          <a:off x="0" y="0"/>
+                          <a:ext cx="1114425" cy="391795"/>
+                        </a:xfrm>
+                        <a:prstGeom prst="rect">
+                          <a:avLst/>
+                        </a:prstGeom>
+                        <a:noFill/>
+                        <a:ln>
+                          <a:noFill/>
+                        </a:ln>
+                      </pic:spPr>
+                    </pic:pic>
+                  </a:graphicData>
+                </a:graphic>
+              </wp:inline>
+            </w:drawing>
+          </w:r>
+          <w:r>
+            <w:rPr>
+              <w:rFonts w:eastAsia="Times New Roman"/>
+              <w:b/>
+              <w:bCs/>
+              <w:color w:val="000000"/>
+              <w:sz w:val="16"/>
+              <w:szCs w:val="16"/>
+              <w:lang w:val="en-CA"/>
+            </w:rPr>
+            <w:fldChar w:fldCharType="end"/>
+          </w:r>
+        </w:p>
+      </w:tc>
+      <w:tc>
+        <w:tcPr>
+          <w:tcW w:w="8804" w:type="dxa"/>
+          <w:tcBorders>
+            <w:top w:val="single" w:sz="8" w:space="0" w:color="FFFFFF"/>
+            <w:left w:val="single" w:sz="8" w:space="0" w:color="FFFFFF"/>
+            <w:bottom w:val="single" w:sz="8" w:space="0" w:color="FFFFFF"/>
+            <w:right w:val="single" w:sz="8" w:space="0" w:color="FFFFFF"/>
+          </w:tcBorders>
+          <w:tcMar>
+            <w:top w:w="100" w:type="dxa"/>
+            <w:left w:w="100" w:type="dxa"/>
+            <w:bottom w:w="100" w:type="dxa"/>
+            <w:right w:w="100" w:type="dxa"/>
+          </w:tcMar>
+          <w:hideMark/>
+        </w:tcPr>
+        <w:p>
+          <w:pPr>
+            <w:spacing w:line="240" w:lineRule="auto"/>
+            <w:contextualSpacing w:val="0"/>
+            <w:rPr>
+              <w:rFonts w:ascii="Times New Roman" w:eastAsia="Times New Roman" w:hAnsi="Times New Roman" w:cs="Times New Roman"/>
+              <w:sz w:val="24"/>
+              <w:szCs w:val="24"/>
+              <w:lang w:val="en-CA"/>
+            </w:rPr>
+          </w:pPr>
+          <w:r>
+            <w:rPr>
+              <w:rFonts w:eastAsia="Times New Roman"/>
+              <w:b/>
+              <w:bCs/>
+              <w:color w:val="000000"/>
+              <w:sz w:val="16"/>
+              <w:szCs w:val="16"/>
+              <w:lang w:val="en-CA"/>
+            </w:rPr>
+            <w:t xml:space="preserve">Designed by: </w:t>
+          </w:r>
+          <w:r>
+            <w:rPr>
+              <w:rFonts w:eastAsia="Times New Roman"/>
+              <w:color w:val="000000"/>
+              <w:sz w:val="16"/>
+              <w:szCs w:val="16"/>
+              <w:lang w:val="en-CA"/>
+            </w:rPr>
+            <w:t>Inclusive Design Research Centre (IDRC)</w:t>
+          </w:r>
+        </w:p>
+        <w:p>
+          <w:pPr>
+            <w:spacing w:line="240" w:lineRule="auto"/>
+            <w:contextualSpacing w:val="0"/>
+            <w:rPr>
+              <w:rFonts w:ascii="Times New Roman" w:eastAsia="Times New Roman" w:hAnsi="Times New Roman" w:cs="Times New Roman"/>
+              <w:sz w:val="24"/>
+              <w:szCs w:val="24"/>
+              <w:lang w:val="en-CA"/>
+            </w:rPr>
+          </w:pPr>
+          <w:r>
+            <w:rPr>
+              <w:rFonts w:eastAsia="Times New Roman"/>
+              <w:color w:val="000000"/>
+              <w:sz w:val="16"/>
+              <w:szCs w:val="16"/>
+              <w:lang w:val="en-CA"/>
+            </w:rPr>
+            <w:t>This work is licensed under CC BY 4.0</w:t>
+          </w:r>
+        </w:p>
+      </w:tc>
+      <w:tc>
+        <w:tcPr>
+          <w:tcW w:w="0" w:type="auto"/>
+          <w:tcBorders>
+            <w:top w:val="single" w:sz="8" w:space="0" w:color="FFFFFF"/>
+            <w:left w:val="single" w:sz="8" w:space="0" w:color="FFFFFF"/>
+            <w:bottom w:val="single" w:sz="8" w:space="0" w:color="FFFFFF"/>
+            <w:right w:val="single" w:sz="8" w:space="0" w:color="FFFFFF"/>
+          </w:tcBorders>
+          <w:tcMar>
+            <w:top w:w="100" w:type="dxa"/>
+            <w:left w:w="100" w:type="dxa"/>
+            <w:bottom w:w="100" w:type="dxa"/>
+            <w:right w:w="100" w:type="dxa"/>
+          </w:tcMar>
+          <w:hideMark/>
+        </w:tcPr>
+        <w:p>
+          <w:pPr>
+            <w:spacing w:line="240" w:lineRule="auto"/>
+            <w:contextualSpacing w:val="0"/>
+            <w:rPr>
+              <w:rFonts w:ascii="Times New Roman" w:eastAsia="Times New Roman" w:hAnsi="Times New Roman" w:cs="Times New Roman"/>
+              <w:sz w:val="24"/>
+              <w:szCs w:val="24"/>
+              <w:lang w:val="en-CA"/>
+            </w:rPr>
+          </w:pPr>
+          <w:r>
+            <w:rPr>
+              <w:rFonts w:eastAsia="Times New Roman"/>
+              <w:b/>
+              <w:bCs/>
+              <w:color w:val="000000"/>
+              <w:sz w:val="16"/>
+              <w:szCs w:val="16"/>
+              <w:lang w:val="en-CA"/>
+            </w:rPr>
+            <w:t>cities.inclusivedesign.ca</w:t>
+          </w:r>
+        </w:p>
+      </w:tc>
+    </w:tr>
+  </w:tbl>
+  <w:p>
+    <w:pPr>
+      <w:pStyle w:val="Footer"/>
+    </w:pPr>
+  </w:p>
+</w:ftr>
+</file>
+
+<file path=word/footer3.xml><?xml version="1.0" encoding="utf-8"?>
+<w:ftr xmlns:wpc="http://schemas.microsoft.com/office/word/2010/wordprocessingCanvas" xmlns:cx="http://schemas.microsoft.com/office/drawing/2014/chartex" xmlns:cx1="http://schemas.microsoft.com/office/drawing/2015/9/8/chartex" xmlns:cx2="http://schemas.microsoft.com/office/drawing/2015/10/21/chartex" xmlns:cx3="http://schemas.microsoft.com/office/drawing/2016/5/9/chartex" xmlns:cx4="http://schemas.microsoft.com/office/drawing/2016/5/10/chartex" xmlns:cx5="http://schemas.microsoft.com/office/drawing/2016/5/11/chartex" xmlns:cx6="http://schemas.microsoft.com/office/drawing/2016/5/12/chartex" xmlns:cx7="http://schemas.microsoft.com/office/drawing/2016/5/13/chartex" xmlns:cx8="http://schemas.microsoft.com/office/drawing/2016/5/14/chartex" xmlns:mc="http://schemas.openxmlformats.org/markup-compatibility/2006" xmlns:aink="http://schemas.microsoft.com/office/drawing/2016/ink" xmlns:am3d="http://schemas.microsoft.com/office/drawing/2017/model3d" xmlns:o="urn:schemas-microsoft-com:office:office" xmlns:r="http://schemas.openxmlformats.org/officeDocument/2006/relationships" xmlns:m="http://schemas.openxmlformats.org/officeDocument/2006/math" xmlns:v="urn:schemas-microsoft-com:vml" xmlns:wp14="http://schemas.microsoft.com/office/word/2010/wordprocessingDrawing" xmlns:wp="http://schemas.openxmlformats.org/drawingml/2006/wordprocessingDrawing" xmlns:w10="urn:schemas-microsoft-com:office:word" xmlns:w="http://schemas.openxmlformats.org/wordprocessingml/2006/main" xmlns:w14="http://schemas.microsoft.com/office/word/2010/wordml" xmlns:w15="http://schemas.microsoft.com/office/word/2012/wordml" xmlns:w16cid="http://schemas.microsoft.com/office/word/2016/wordml/cid" xmlns:w16se="http://schemas.microsoft.com/office/word/2015/wordml/symex" xmlns:wpg="http://schemas.microsoft.com/office/word/2010/wordprocessingGroup" xmlns:wpi="http://schemas.microsoft.com/office/word/2010/wordprocessingInk" xmlns:wne="http://schemas.microsoft.com/office/word/2006/wordml" xmlns:wps="http://schemas.microsoft.com/office/word/2010/wordprocessingShape" mc:Ignorable="w14 w15 w16se w16cid wp14">
+  <w:p>
+    <w:pPr>
+      <w:pStyle w:val="Footer"/>
+    </w:pPr>
+  </w:p>
+</w:ftr>
+</file>
+
+<file path=word/footnotes.xml><?xml version="1.0" encoding="utf-8"?>
+<w:footnotes xmlns:wpc="http://schemas.microsoft.com/office/word/2010/wordprocessingCanvas" xmlns:cx="http://schemas.microsoft.com/office/drawing/2014/chartex" xmlns:cx1="http://schemas.microsoft.com/office/drawing/2015/9/8/chartex" xmlns:cx2="http://schemas.microsoft.com/office/drawing/2015/10/21/chartex" xmlns:cx3="http://schemas.microsoft.com/office/drawing/2016/5/9/chartex" xmlns:cx4="http://schemas.microsoft.com/office/drawing/2016/5/10/chartex" xmlns:cx5="http://schemas.microsoft.com/office/drawing/2016/5/11/chartex" xmlns:cx6="http://schemas.microsoft.com/office/drawing/2016/5/12/chartex" xmlns:cx7="http://schemas.microsoft.com/office/drawing/2016/5/13/chartex" xmlns:cx8="http://schemas.microsoft.com/office/drawing/2016/5/14/chartex" xmlns:mc="http://schemas.openxmlformats.org/markup-compatibility/2006" xmlns:aink="http://schemas.microsoft.com/office/drawing/2016/ink" xmlns:am3d="http://schemas.microsoft.com/office/drawing/2017/model3d" xmlns:o="urn:schemas-microsoft-com:office:office" xmlns:r="http://schemas.openxmlformats.org/officeDocument/2006/relationships" xmlns:m="http://schemas.openxmlformats.org/officeDocument/2006/math" xmlns:v="urn:schemas-microsoft-com:vml" xmlns:wp14="http://schemas.microsoft.com/office/word/2010/wordprocessingDrawing" xmlns:wp="http://schemas.openxmlformats.org/drawingml/2006/wordprocessingDrawing" xmlns:w10="urn:schemas-microsoft-com:office:word" xmlns:w="http://schemas.openxmlformats.org/wordprocessingml/2006/main" xmlns:w14="http://schemas.microsoft.com/office/word/2010/wordml" xmlns:w15="http://schemas.microsoft.com/office/word/2012/wordml" xmlns:w16cid="http://schemas.microsoft.com/office/word/2016/wordml/cid" xmlns:w16se="http://schemas.microsoft.com/office/word/2015/wordml/symex" xmlns:wpg="http://schemas.microsoft.com/office/word/2010/wordprocessingGroup" xmlns:wpi="http://schemas.microsoft.com/office/word/2010/wordprocessingInk" xmlns:wne="http://schemas.microsoft.com/office/word/2006/wordml" xmlns:wps="http://schemas.microsoft.com/office/word/2010/wordprocessingShape" mc:Ignorable="w14 w15 w16se w16cid wp14">
+  <w:footnote w:type="separator" w:id="-1">
+    <w:p>
+      <w:pPr>
+        <w:spacing w:line="240" w:lineRule="auto"/>
+      </w:pPr>
+      <w:r>
+        <w:separator/>
+      </w:r>
+    </w:p>
+  </w:footnote>
+  <w:footnote w:type="continuationSeparator" w:id="0">
+    <w:p>
+      <w:pPr>
+        <w:spacing w:line="240" w:lineRule="auto"/>
+      </w:pPr>
+      <w:r>
+        <w:continuationSeparator/>
+      </w:r>
+    </w:p>
+  </w:footnote>
+</w:footnotes>
+</file>
+
+<file path=word/header1.xml><?xml version="1.0" encoding="utf-8"?>
+<w:hdr xmlns:wpc="http://schemas.microsoft.com/office/word/2010/wordprocessingCanvas" xmlns:cx="http://schemas.microsoft.com/office/drawing/2014/chartex" xmlns:cx1="http://schemas.microsoft.com/office/drawing/2015/9/8/chartex" xmlns:cx2="http://schemas.microsoft.com/office/drawing/2015/10/21/chartex" xmlns:cx3="http://schemas.microsoft.com/office/drawing/2016/5/9/chartex" xmlns:cx4="http://schemas.microsoft.com/office/drawing/2016/5/10/chartex" xmlns:cx5="http://schemas.microsoft.com/office/drawing/2016/5/11/chartex" xmlns:cx6="http://schemas.microsoft.com/office/drawing/2016/5/12/chartex" xmlns:cx7="http://schemas.microsoft.com/office/drawing/2016/5/13/chartex" xmlns:cx8="http://schemas.microsoft.com/office/drawing/2016/5/14/chartex" xmlns:mc="http://schemas.openxmlformats.org/markup-compatibility/2006" xmlns:aink="http://schemas.microsoft.com/office/drawing/2016/ink" xmlns:am3d="http://schemas.microsoft.com/office/drawing/2017/model3d" xmlns:o="urn:schemas-microsoft-com:office:office" xmlns:r="http://schemas.openxmlformats.org/officeDocument/2006/relationships" xmlns:m="http://schemas.openxmlformats.org/officeDocument/2006/math" xmlns:v="urn:schemas-microsoft-com:vml" xmlns:wp14="http://schemas.microsoft.com/office/word/2010/wordprocessingDrawing" xmlns:wp="http://schemas.openxmlformats.org/drawingml/2006/wordprocessingDrawing" xmlns:w10="urn:schemas-microsoft-com:office:word" xmlns:w="http://schemas.openxmlformats.org/wordprocessingml/2006/main" xmlns:w14="http://schemas.microsoft.com/office/word/2010/wordml" xmlns:w15="http://schemas.microsoft.com/office/word/2012/wordml" xmlns:w16cid="http://schemas.microsoft.com/office/word/2016/wordml/cid" xmlns:w16se="http://schemas.microsoft.com/office/word/2015/wordml/symex" xmlns:wpg="http://schemas.microsoft.com/office/word/2010/wordprocessingGroup" xmlns:wpi="http://schemas.microsoft.com/office/word/2010/wordprocessingInk" xmlns:wne="http://schemas.microsoft.com/office/word/2006/wordml" xmlns:wps="http://schemas.microsoft.com/office/word/2010/wordprocessingShape" mc:Ignorable="w14 w15 w16se w16cid wp14">
+  <w:p>
+    <w:pPr>
+      <w:pStyle w:val="Header"/>
+    </w:pPr>
+  </w:p>
+</w:hdr>
+</file>
+
+<file path=word/header2.xml><?xml version="1.0" encoding="utf-8"?>
+<w:hdr xmlns:wpc="http://schemas.microsoft.com/office/word/2010/wordprocessingCanvas" xmlns:cx="http://schemas.microsoft.com/office/drawing/2014/chartex" xmlns:cx1="http://schemas.microsoft.com/office/drawing/2015/9/8/chartex" xmlns:cx2="http://schemas.microsoft.com/office/drawing/2015/10/21/chartex" xmlns:cx3="http://schemas.microsoft.com/office/drawing/2016/5/9/chartex" xmlns:cx4="http://schemas.microsoft.com/office/drawing/2016/5/10/chartex" xmlns:cx5="http://schemas.microsoft.com/office/drawing/2016/5/11/chartex" xmlns:cx6="http://schemas.microsoft.com/office/drawing/2016/5/12/chartex" xmlns:cx7="http://schemas.microsoft.com/office/drawing/2016/5/13/chartex" xmlns:cx8="http://schemas.microsoft.com/office/drawing/2016/5/14/chartex" xmlns:mc="http://schemas.openxmlformats.org/markup-compatibility/2006" xmlns:aink="http://schemas.microsoft.com/office/drawing/2016/ink" xmlns:am3d="http://schemas.microsoft.com/office/drawing/2017/model3d" xmlns:o="urn:schemas-microsoft-com:office:office" xmlns:r="http://schemas.openxmlformats.org/officeDocument/2006/relationships" xmlns:m="http://schemas.openxmlformats.org/officeDocument/2006/math" xmlns:v="urn:schemas-microsoft-com:vml" xmlns:wp14="http://schemas.microsoft.com/office/word/2010/wordprocessingDrawing" xmlns:wp="http://schemas.openxmlformats.org/drawingml/2006/wordprocessingDrawing" xmlns:w10="urn:schemas-microsoft-com:office:word" xmlns:w="http://schemas.openxmlformats.org/wordprocessingml/2006/main" xmlns:w14="http://schemas.microsoft.com/office/word/2010/wordml" xmlns:w15="http://schemas.microsoft.com/office/word/2012/wordml" xmlns:w16cid="http://schemas.microsoft.com/office/word/2016/wordml/cid" xmlns:w16se="http://schemas.microsoft.com/office/word/2015/wordml/symex" xmlns:wpg="http://schemas.microsoft.com/office/word/2010/wordprocessingGroup" xmlns:wpi="http://schemas.microsoft.com/office/word/2010/wordprocessingInk" xmlns:wne="http://schemas.microsoft.com/office/word/2006/wordml" xmlns:wps="http://schemas.microsoft.com/office/word/2010/wordprocessingShape" mc:Ignorable="w14 w15 w16se w16cid wp14">
+  <w:p>
+    <w:pPr>
+      <w:pStyle w:val="Header"/>
+    </w:pPr>
+  </w:p>
+</w:hdr>
+</file>
+
+<file path=word/header3.xml><?xml version="1.0" encoding="utf-8"?>
+<w:hdr xmlns:wpc="http://schemas.microsoft.com/office/word/2010/wordprocessingCanvas" xmlns:cx="http://schemas.microsoft.com/office/drawing/2014/chartex" xmlns:cx1="http://schemas.microsoft.com/office/drawing/2015/9/8/chartex" xmlns:cx2="http://schemas.microsoft.com/office/drawing/2015/10/21/chartex" xmlns:cx3="http://schemas.microsoft.com/office/drawing/2016/5/9/chartex" xmlns:cx4="http://schemas.microsoft.com/office/drawing/2016/5/10/chartex" xmlns:cx5="http://schemas.microsoft.com/office/drawing/2016/5/11/chartex" xmlns:cx6="http://schemas.microsoft.com/office/drawing/2016/5/12/chartex" xmlns:cx7="http://schemas.microsoft.com/office/drawing/2016/5/13/chartex" xmlns:cx8="http://schemas.microsoft.com/office/drawing/2016/5/14/chartex" xmlns:mc="http://schemas.openxmlformats.org/markup-compatibility/2006" xmlns:aink="http://schemas.microsoft.com/office/drawing/2016/ink" xmlns:am3d="http://schemas.microsoft.com/office/drawing/2017/model3d" xmlns:o="urn:schemas-microsoft-com:office:office" xmlns:r="http://schemas.openxmlformats.org/officeDocument/2006/relationships" xmlns:m="http://schemas.openxmlformats.org/officeDocument/2006/math" xmlns:v="urn:schemas-microsoft-com:vml" xmlns:wp14="http://schemas.microsoft.com/office/word/2010/wordprocessingDrawing" xmlns:wp="http://schemas.openxmlformats.org/drawingml/2006/wordprocessingDrawing" xmlns:w10="urn:schemas-microsoft-com:office:word" xmlns:w="http://schemas.openxmlformats.org/wordprocessingml/2006/main" xmlns:w14="http://schemas.microsoft.com/office/word/2010/wordml" xmlns:w15="http://schemas.microsoft.com/office/word/2012/wordml" xmlns:w16cid="http://schemas.microsoft.com/office/word/2016/wordml/cid" xmlns:w16se="http://schemas.microsoft.com/office/word/2015/wordml/symex" xmlns:wpg="http://schemas.microsoft.com/office/word/2010/wordprocessingGroup" xmlns:wpi="http://schemas.microsoft.com/office/word/2010/wordprocessingInk" xmlns:wne="http://schemas.microsoft.com/office/word/2006/wordml" xmlns:wps="http://schemas.microsoft.com/office/word/2010/wordprocessingShape" mc:Ignorable="w14 w15 w16se w16cid wp14">
+  <w:p>
+    <w:pPr>
+      <w:pStyle w:val="Header"/>
+    </w:pPr>
+  </w:p>
+</w:hdr>
 </file>
 
 <file path=word/numbering.xml><?xml version="1.0" encoding="utf-8"?>
@@ -4313,6 +4289,68 @@
       </w:tblCellMar>
     </w:tblPr>
   </w:style>
+  <w:style w:type="paragraph" w:styleId="Header">
+    <w:name w:val="header"/>
+    <w:basedOn w:val="Normal"/>
+    <w:link w:val="HeaderChar"/>
+    <w:uiPriority w:val="99"/>
+    <w:unhideWhenUsed/>
+    <w:rsid w:val="0033617E"/>
+    <w:pPr>
+      <w:tabs>
+        <w:tab w:val="center" w:pos="4680"/>
+        <w:tab w:val="right" w:pos="9360"/>
+      </w:tabs>
+      <w:spacing w:line="240" w:lineRule="auto"/>
+    </w:pPr>
+  </w:style>
+  <w:style w:type="character" w:customStyle="1" w:styleId="HeaderChar">
+    <w:name w:val="Header Char"/>
+    <w:basedOn w:val="DefaultParagraphFont"/>
+    <w:link w:val="Header"/>
+    <w:uiPriority w:val="99"/>
+    <w:rsid w:val="0033617E"/>
+  </w:style>
+  <w:style w:type="paragraph" w:styleId="Footer">
+    <w:name w:val="footer"/>
+    <w:basedOn w:val="Normal"/>
+    <w:link w:val="FooterChar"/>
+    <w:uiPriority w:val="99"/>
+    <w:unhideWhenUsed/>
+    <w:rsid w:val="0033617E"/>
+    <w:pPr>
+      <w:tabs>
+        <w:tab w:val="center" w:pos="4680"/>
+        <w:tab w:val="right" w:pos="9360"/>
+      </w:tabs>
+      <w:spacing w:line="240" w:lineRule="auto"/>
+    </w:pPr>
+  </w:style>
+  <w:style w:type="character" w:customStyle="1" w:styleId="FooterChar">
+    <w:name w:val="Footer Char"/>
+    <w:basedOn w:val="DefaultParagraphFont"/>
+    <w:link w:val="Footer"/>
+    <w:uiPriority w:val="99"/>
+    <w:rsid w:val="0033617E"/>
+  </w:style>
+  <w:style w:type="paragraph" w:styleId="NormalWeb">
+    <w:name w:val="Normal (Web)"/>
+    <w:basedOn w:val="Normal"/>
+    <w:uiPriority w:val="99"/>
+    <w:semiHidden/>
+    <w:unhideWhenUsed/>
+    <w:rsid w:val="0033617E"/>
+    <w:pPr>
+      <w:spacing w:before="100" w:beforeAutospacing="1" w:after="100" w:afterAutospacing="1" w:line="240" w:lineRule="auto"/>
+      <w:contextualSpacing w:val="0"/>
+    </w:pPr>
+    <w:rPr>
+      <w:rFonts w:ascii="Times New Roman" w:eastAsia="Times New Roman" w:hAnsi="Times New Roman" w:cs="Times New Roman"/>
+      <w:sz w:val="24"/>
+      <w:szCs w:val="24"/>
+      <w:lang w:val="en-CA"/>
+    </w:rPr>
+  </w:style>
 </w:styles>
 </file>
 

</xml_diff>